<commit_message>
final report for group 1
</commit_message>
<xml_diff>
--- a/FinalReport.docx
+++ b/FinalReport.docx
@@ -101,10 +101,7 @@
         <w:contextualSpacing/>
       </w:pPr>
       <w:r>
-        <w:t>W</w:t>
-      </w:r>
-      <w:r>
-        <w:t>hat you don’t like about your project and can substantially improve?</w:t>
+        <w:t>What you don’t like about your project and can substantially improve?</w:t>
       </w:r>
     </w:p>
     <w:p>
@@ -151,7 +148,19 @@
         <w:contextualSpacing/>
       </w:pPr>
       <w:r>
-        <w:t>I Really liked the simplicity of it, I wish there would have been more information on how to use it in the early stages of the project.</w:t>
+        <w:t xml:space="preserve">I </w:t>
+      </w:r>
+      <w:r>
+        <w:t>r</w:t>
+      </w:r>
+      <w:r>
+        <w:t xml:space="preserve">eally liked the simplicity of it, I wish there would have been more information on how to use it </w:t>
+      </w:r>
+      <w:r>
+        <w:t>during</w:t>
+      </w:r>
+      <w:r>
+        <w:t xml:space="preserve"> the early stages of the project.</w:t>
       </w:r>
     </w:p>
     <w:p>
@@ -178,7 +187,13 @@
         <w:contextualSpacing/>
       </w:pPr>
       <w:r>
-        <w:t>It tested well for the login and creating new user functions.</w:t>
+        <w:t xml:space="preserve">It </w:t>
+      </w:r>
+      <w:r>
+        <w:t xml:space="preserve">is </w:t>
+      </w:r>
+      <w:r>
+        <w:t>tested well for the login and creating new user functions.</w:t>
       </w:r>
     </w:p>
     <w:p/>
@@ -196,10 +211,7 @@
         <w:contextualSpacing/>
       </w:pPr>
       <w:r>
-        <w:t>How would you score your confident in the assessment of</w:t>
-      </w:r>
-      <w:r>
-        <w:t xml:space="preserve"> the project on a scale of 1 to 5 (1: not confident at all, 5: very confident)? </w:t>
+        <w:t xml:space="preserve">How would you score your confident in the assessment of the project on a scale of 1 to 5 (1: not confident at all, 5: very confident)? </w:t>
       </w:r>
     </w:p>
     <w:p>
@@ -210,6 +222,12 @@
       <w:r>
         <w:t>3</w:t>
       </w:r>
+    </w:p>
+    <w:p>
+      <w:pPr>
+        <w:ind w:left="1440"/>
+        <w:contextualSpacing/>
+      </w:pPr>
     </w:p>
     <w:p>
       <w:pPr>
@@ -233,7 +251,16 @@
       </w:r>
       <w:r>
         <w:tab/>
-        <w:t>35 commits, 2467+ 1449-</w:t>
+        <w:t>35 commits, 2467+</w:t>
+      </w:r>
+      <w:r>
+        <w:t xml:space="preserve">+ </w:t>
+      </w:r>
+      <w:r>
+        <w:t>1449-</w:t>
+      </w:r>
+      <w:r>
+        <w:t>-</w:t>
       </w:r>
     </w:p>
     <w:p>
@@ -254,7 +281,16 @@
       </w:r>
       <w:r>
         <w:tab/>
-        <w:t>20 commits 1048+ 536-</w:t>
+        <w:t>20 commits 1048+</w:t>
+      </w:r>
+      <w:r>
+        <w:t>+</w:t>
+      </w:r>
+      <w:r>
+        <w:t xml:space="preserve"> 536-</w:t>
+      </w:r>
+      <w:r>
+        <w:t>-</w:t>
       </w:r>
     </w:p>
     <w:p>
@@ -267,8 +303,23 @@
       </w:r>
       <w:r>
         <w:tab/>
-        <w:t>11 commits 146+ 55-</w:t>
-      </w:r>
+        <w:t>11 commits 146+</w:t>
+      </w:r>
+      <w:r>
+        <w:t>+</w:t>
+      </w:r>
+      <w:r>
+        <w:t xml:space="preserve"> 55-</w:t>
+      </w:r>
+      <w:r>
+        <w:t>-</w:t>
+      </w:r>
+    </w:p>
+    <w:p>
+      <w:pPr>
+        <w:ind w:left="1440"/>
+        <w:contextualSpacing/>
+      </w:pPr>
     </w:p>
     <w:p>
       <w:pPr>
@@ -297,11 +348,11 @@
         <w:tab/>
         <w:t xml:space="preserve">mine is low because I didn’t understand I needed to </w:t>
       </w:r>
-      <w:proofErr w:type="gramStart"/>
-      <w:r>
-        <w:t>make  several</w:t>
-      </w:r>
-      <w:proofErr w:type="gramEnd"/>
+      <w:bookmarkStart w:id="0" w:name="_GoBack"/>
+      <w:bookmarkEnd w:id="0"/>
+      <w:r>
+        <w:t>make several</w:t>
+      </w:r>
       <w:r>
         <w:t xml:space="preserve"> small commits.</w:t>
       </w:r>
@@ -364,10 +415,7 @@
       </w:r>
       <w:proofErr w:type="gramEnd"/>
       <w:r>
-        <w:t xml:space="preserve"> le</w:t>
-      </w:r>
-      <w:r>
-        <w:t xml:space="preserve">ss </w:t>
+        <w:t xml:space="preserve"> less </w:t>
       </w:r>
       <w:proofErr w:type="spellStart"/>
       <w:r>
@@ -408,6 +456,7 @@
         <w:contextualSpacing/>
       </w:pPr>
       <w:r>
+        <w:lastRenderedPageBreak/>
         <w:t xml:space="preserve">How design pattern </w:t>
       </w:r>
       <w:proofErr w:type="gramStart"/>
@@ -434,7 +483,6 @@
         <w:contextualSpacing/>
       </w:pPr>
       <w:r>
-        <w:lastRenderedPageBreak/>
         <w:t>How would you score the project on a scale from 1 to 5?</w:t>
       </w:r>
     </w:p>
@@ -452,8 +500,6 @@
         <w:ind w:left="1440"/>
         <w:contextualSpacing/>
       </w:pPr>
-      <w:bookmarkStart w:id="0" w:name="_GoBack"/>
-      <w:bookmarkEnd w:id="0"/>
     </w:p>
     <w:p>
       <w:pPr>
@@ -507,10 +553,7 @@
         <w:contextualSpacing/>
       </w:pPr>
       <w:r>
-        <w:t xml:space="preserve">In any group activities, members of group </w:t>
-      </w:r>
-      <w:r>
-        <w:t>experience conflicts. What was the nature of conflicts you have experienced in this project?</w:t>
+        <w:t>In any group activities, members of group experience conflicts. What was the nature of conflicts you have experienced in this project?</w:t>
       </w:r>
     </w:p>
     <w:p>
@@ -567,10 +610,7 @@
     </w:p>
     <w:p>
       <w:r>
-        <w:t xml:space="preserve">Submission: There will be two submission pages for this assignment--one for group reports, and one for individual reports. Please submit </w:t>
-      </w:r>
-      <w:r>
-        <w:t>.pdf files.</w:t>
+        <w:t>Submission: There will be two submission pages for this assignment--one for group reports, and one for individual reports. Please submit .pdf files.</w:t>
       </w:r>
     </w:p>
     <w:p>

</xml_diff>